<commit_message>
Amended Powerpoint into version 2. Added screenshots for procedures.
</commit_message>
<xml_diff>
--- a/Presentation/Sciptv2.docx
+++ b/Presentation/Sciptv2.docx
@@ -99,13 +99,7 @@
     </w:p>
     <w:p>
       <w:r>
-        <w:t>[</w:t>
-      </w:r>
-      <w:r>
-        <w:t>The procedures</w:t>
-      </w:r>
-      <w:r>
-        <w:t>]</w:t>
+        <w:t>[The procedures]</w:t>
       </w:r>
     </w:p>
     <w:p>
@@ -120,10 +114,7 @@
     </w:p>
     <w:p>
       <w:r>
-        <w:t xml:space="preserve">The level 2 procedure was very similar to the level 1, </w:t>
-      </w:r>
-      <w:r>
-        <w:t xml:space="preserve">but a unique set of actions is </w:t>
+        <w:t xml:space="preserve">The level 2 procedure was very similar to the level 1, but a unique set of actions is </w:t>
       </w:r>
       <w:proofErr w:type="gramStart"/>
       <w:r>
@@ -136,19 +127,7 @@
     </w:p>
     <w:p>
       <w:r>
-        <w:t>For the level</w:t>
-      </w:r>
-      <w:r>
-        <w:t xml:space="preserve"> 3 procedure</w:t>
-      </w:r>
-      <w:r>
-        <w:t>, the goal was to move away from rote memorization, and more toward higher level skills, like problem solving</w:t>
-      </w:r>
-      <w:r>
-        <w:t>.</w:t>
-      </w:r>
-      <w:r>
-        <w:t xml:space="preserve"> The interface is instead used to manage a set of systems. The user </w:t>
+        <w:t xml:space="preserve">For the level 3 procedure, the goal was to move away from rote memorization, and more toward higher level skills, like problem solving. The interface is instead used to manage a set of systems. The user </w:t>
       </w:r>
       <w:proofErr w:type="gramStart"/>
       <w:r>
@@ -488,6 +467,9 @@
         <w:t xml:space="preserve"> as I designed them</w:t>
       </w:r>
       <w:r>
+        <w:t xml:space="preserve"> to be challenging</w:t>
+      </w:r>
+      <w:r>
         <w:t>, but I was probably the worst person to represent the user.</w:t>
       </w:r>
       <w:r>
@@ -627,7 +609,13 @@
     </w:p>
     <w:p>
       <w:r>
-        <w:t xml:space="preserve">I think world of VR is important to explore and use as an educational tool. VR is already being used on a large scale as an experiential tool, but such a groundbreaking facet of technology has a world of potential, we just </w:t>
+        <w:t xml:space="preserve">I think </w:t>
+      </w:r>
+      <w:r>
+        <w:t xml:space="preserve">the </w:t>
+      </w:r>
+      <w:r>
+        <w:t xml:space="preserve">world of VR is important to explore and use as an educational tool. VR is already being used on a large scale as an experiential tool, but such a groundbreaking facet of technology has a world of potential, we just </w:t>
       </w:r>
       <w:proofErr w:type="gramStart"/>
       <w:r>

</xml_diff>